<commit_message>
replace incorrect reference to Table 2 with Table 3
</commit_message>
<xml_diff>
--- a/docs/comparison.docx
+++ b/docs/comparison.docx
@@ -349,8 +349,6 @@
         </w:rPr>
         <w:t xml:space="preserve"> (includes Table 4)</w:t>
       </w:r>
-      <w:bookmarkStart w:id="0" w:name="_GoBack"/>
-      <w:bookmarkEnd w:id="0"/>
     </w:p>
     <w:p>
       <w:pPr>
@@ -3323,7 +3321,26 @@
           <w:color w:val="000000"/>
           <w:kern w:val="0"/>
         </w:rPr>
-        <w:t>Table 2 below shows how the above productions are expressed as rules in the yacc parser spec (</w:t>
+        <w:t xml:space="preserve">Table </w:t>
+      </w:r>
+      <w:r>
+        <w:rPr>
+          <w:rFonts w:hint="default" w:eastAsia="Times New Roman"/>
+          <w:color w:val="000000"/>
+          <w:kern w:val="0"/>
+          <w:lang w:val="en-US"/>
+        </w:rPr>
+        <w:t>3</w:t>
+      </w:r>
+      <w:bookmarkStart w:id="0" w:name="_GoBack"/>
+      <w:bookmarkEnd w:id="0"/>
+      <w:r>
+        <w:rPr>
+          <w:rFonts w:eastAsia="Times New Roman"/>
+          <w:color w:val="000000"/>
+          <w:kern w:val="0"/>
+        </w:rPr>
+        <w:t xml:space="preserve"> below shows how the above productions are expressed as rules in the yacc parser spec (</w:t>
       </w:r>
       <w:r>
         <w:rPr>
@@ -29499,7 +29516,7 @@
     <w:lsdException w:unhideWhenUsed="0" w:uiPriority="0" w:semiHidden="0" w:name="table of authorities"/>
     <w:lsdException w:unhideWhenUsed="0" w:uiPriority="0" w:semiHidden="0" w:name="macro"/>
     <w:lsdException w:unhideWhenUsed="0" w:uiPriority="0" w:semiHidden="0" w:name="toa heading"/>
-    <w:lsdException w:unhideWhenUsed="0" w:uiPriority="0" w:semiHidden="0" w:name="List"/>
+    <w:lsdException w:qFormat="1" w:unhideWhenUsed="0" w:uiPriority="0" w:semiHidden="0" w:name="List"/>
     <w:lsdException w:unhideWhenUsed="0" w:uiPriority="0" w:semiHidden="0" w:name="List Bullet"/>
     <w:lsdException w:unhideWhenUsed="0" w:uiPriority="0" w:semiHidden="0" w:name="List Number"/>
     <w:lsdException w:unhideWhenUsed="0" w:uiPriority="0" w:semiHidden="0" w:name="List 2"/>
@@ -29537,7 +29554,7 @@
     <w:lsdException w:unhideWhenUsed="0" w:uiPriority="0" w:semiHidden="0" w:name="Body Text Indent 2"/>
     <w:lsdException w:unhideWhenUsed="0" w:uiPriority="0" w:semiHidden="0" w:name="Body Text Indent 3"/>
     <w:lsdException w:unhideWhenUsed="0" w:uiPriority="0" w:semiHidden="0" w:name="Block Text"/>
-    <w:lsdException w:unhideWhenUsed="0" w:uiPriority="0" w:semiHidden="0" w:name="Hyperlink"/>
+    <w:lsdException w:qFormat="1" w:unhideWhenUsed="0" w:uiPriority="0" w:semiHidden="0" w:name="Hyperlink"/>
     <w:lsdException w:qFormat="1" w:unhideWhenUsed="0" w:uiPriority="0" w:semiHidden="0" w:name="FollowedHyperlink"/>
     <w:lsdException w:qFormat="1" w:unhideWhenUsed="0" w:uiPriority="0" w:semiHidden="0" w:name="Strong"/>
     <w:lsdException w:qFormat="1" w:unhideWhenUsed="0" w:uiPriority="0" w:semiHidden="0" w:name="Emphasis"/>
@@ -29885,6 +29902,7 @@
   </w:style>
   <w:style w:type="character" w:styleId="12">
     <w:name w:val="Hyperlink"/>
+    <w:qFormat/>
     <w:uiPriority w:val="0"/>
     <w:rPr>
       <w:color w:val="000080"/>
@@ -29895,6 +29913,7 @@
   <w:style w:type="paragraph" w:styleId="13">
     <w:name w:val="List"/>
     <w:basedOn w:val="4"/>
+    <w:qFormat/>
     <w:uiPriority w:val="0"/>
     <w:pPr>
       <w:widowControl/>

</xml_diff>